<commit_message>
report after mony edit
</commit_message>
<xml_diff>
--- a/Data sheets/Components data sheet.docx
+++ b/Data sheets/Components data sheet.docx
@@ -22,6 +22,7 @@
           <w:lang w:val="en-US"/>
         </w:rPr>
       </w:pPr>
+      <w:bookmarkStart w:id="0" w:name="_Hlk182041870"/>
       <w:r>
         <w:rPr>
           <w:lang w:val="en-US"/>
@@ -285,19 +286,7 @@
         </w:r>
       </w:hyperlink>
     </w:p>
-    <w:p>
-      <w:pPr>
-        <w:rPr>
-          <w:lang w:val="en-US"/>
-        </w:rPr>
-      </w:pPr>
-      <w:r>
-        <w:rPr>
-          <w:lang w:val="en-US"/>
-        </w:rPr>
-        <w:t>Switch –</w:t>
-      </w:r>
-    </w:p>
+    <w:bookmarkEnd w:id="0"/>
     <w:p>
       <w:pPr>
         <w:rPr>

</xml_diff>